<commit_message>
Mark comments as done.
</commit_message>
<xml_diff>
--- a/thesis_doc/collaborators/todd/from_todd/Mags_thesis_20181017_Todd_comments_MRE_version.docx
+++ b/thesis_doc/collaborators/todd/from_todd/Mags_thesis_20181017_Todd_comments_MRE_version.docx
@@ -20319,6 +20319,8 @@
             </w:r>
           </w:p>
         </w:tc>
+        <w:bookmarkStart w:id="151" w:name="_GoBack"/>
+        <w:bookmarkEnd w:id="151"/>
       </w:tr>
       <w:tr>
         <w:tc>
@@ -20800,7 +20802,7 @@
         </w:rPr>
         <w:t xml:space="preserve">owhee mean abundance versus canopy </w:t>
       </w:r>
-      <w:commentRangeStart w:id="151"/>
+      <w:commentRangeStart w:id="152"/>
       <w:r>
         <w:rPr>
           <w:rFonts w:ascii="Times New Roman" w:hAnsi="Times New Roman" w:cs="Times New Roman"/>
@@ -20809,12 +20811,12 @@
         </w:rPr>
         <w:t>cover (A) and probability of detection versus date (B)</w:t>
       </w:r>
-      <w:commentRangeEnd w:id="151"/>
+      <w:commentRangeEnd w:id="152"/>
       <w:r>
         <w:rPr>
           <w:rStyle w:val="CommentReference"/>
         </w:rPr>
-        <w:commentReference w:id="151"/>
+        <w:commentReference w:id="152"/>
       </w:r>
       <w:r>
         <w:rPr>
@@ -20882,8 +20884,8 @@
         </w:rPr>
         <w:t xml:space="preserve">), we </w:t>
       </w:r>
-      <w:commentRangeStart w:id="152"/>
-      <w:ins w:id="153" w:author="Todd W Arnold" w:date="2018-10-30T14:21:00Z">
+      <w:commentRangeStart w:id="153"/>
+      <w:ins w:id="154" w:author="Todd W Arnold" w:date="2018-10-30T14:21:00Z">
         <w:r>
           <w:rPr>
             <w:rFonts w:ascii="Times New Roman" w:hAnsi="Times New Roman" w:cs="Times New Roman"/>
@@ -20892,15 +20894,15 @@
           </w:rPr>
           <w:t xml:space="preserve">identified </w:t>
         </w:r>
-        <w:commentRangeEnd w:id="152"/>
+        <w:commentRangeEnd w:id="153"/>
         <w:r>
           <w:rPr>
             <w:rStyle w:val="CommentReference"/>
           </w:rPr>
-          <w:commentReference w:id="152"/>
+          <w:commentReference w:id="153"/>
         </w:r>
       </w:ins>
-      <w:del w:id="154" w:author="Todd W Arnold" w:date="2018-10-30T14:21:00Z">
+      <w:del w:id="155" w:author="Todd W Arnold" w:date="2018-10-30T14:21:00Z">
         <w:r>
           <w:rPr>
             <w:rFonts w:ascii="Times New Roman" w:hAnsi="Times New Roman" w:cs="Times New Roman"/>
@@ -20977,7 +20979,7 @@
         </w:rPr>
         <w:t xml:space="preserve"> </w:t>
       </w:r>
-      <w:ins w:id="155" w:author="Todd W Arnold" w:date="2018-10-30T14:41:00Z">
+      <w:ins w:id="156" w:author="Todd W Arnold" w:date="2018-10-30T14:41:00Z">
         <w:r>
           <w:rPr>
             <w:rFonts w:ascii="Times New Roman" w:hAnsi="Times New Roman" w:cs="Times New Roman"/>
@@ -20987,7 +20989,7 @@
           <w:t xml:space="preserve">the two most important </w:t>
         </w:r>
       </w:ins>
-      <w:commentRangeStart w:id="156"/>
+      <w:commentRangeStart w:id="157"/>
       <w:r>
         <w:rPr>
           <w:rFonts w:ascii="Times New Roman" w:hAnsi="Times New Roman" w:cs="Times New Roman"/>
@@ -20996,12 +20998,12 @@
         </w:rPr>
         <w:t xml:space="preserve">abundance </w:t>
       </w:r>
-      <w:commentRangeEnd w:id="156"/>
+      <w:commentRangeEnd w:id="157"/>
       <w:r>
         <w:rPr>
           <w:rStyle w:val="CommentReference"/>
         </w:rPr>
-        <w:commentReference w:id="156"/>
+        <w:commentReference w:id="157"/>
       </w:r>
       <w:r>
         <w:rPr>
@@ -21038,7 +21040,7 @@
         </w:rPr>
         <w:t xml:space="preserve"> and bunchgrass as </w:t>
       </w:r>
-      <w:ins w:id="157" w:author="Todd W Arnold" w:date="2018-10-30T14:41:00Z">
+      <w:ins w:id="158" w:author="Todd W Arnold" w:date="2018-10-30T14:41:00Z">
         <w:r>
           <w:rPr>
             <w:rFonts w:ascii="Times New Roman" w:hAnsi="Times New Roman" w:cs="Times New Roman"/>
@@ -21056,7 +21058,7 @@
         </w:rPr>
         <w:t xml:space="preserve">occupancy covariates </w:t>
       </w:r>
-      <w:ins w:id="158" w:author="Todd W Arnold" w:date="2018-10-30T14:41:00Z">
+      <w:ins w:id="159" w:author="Todd W Arnold" w:date="2018-10-30T14:41:00Z">
         <w:r>
           <w:rPr>
             <w:rFonts w:ascii="Times New Roman" w:hAnsi="Times New Roman" w:cs="Times New Roman"/>
@@ -21066,7 +21068,7 @@
           <w:t xml:space="preserve">for </w:t>
         </w:r>
       </w:ins>
-      <w:del w:id="159" w:author="Todd W Arnold" w:date="2018-10-30T14:41:00Z">
+      <w:del w:id="160" w:author="Todd W Arnold" w:date="2018-10-30T14:41:00Z">
         <w:r>
           <w:rPr>
             <w:rFonts w:ascii="Times New Roman" w:hAnsi="Times New Roman" w:cs="Times New Roman"/>
@@ -21249,7 +21251,7 @@
           <w:szCs w:val="20"/>
         </w:rPr>
       </w:pPr>
-      <w:commentRangeStart w:id="160"/>
+      <w:commentRangeStart w:id="161"/>
       <w:r>
         <w:rPr>
           <w:rFonts w:ascii="Times New Roman" w:hAnsi="Times New Roman" w:cs="Times New Roman"/>
@@ -21274,12 +21276,12 @@
         </w:rPr>
         <w:t xml:space="preserve">XX. </w:t>
       </w:r>
-      <w:commentRangeEnd w:id="160"/>
+      <w:commentRangeEnd w:id="161"/>
       <w:r>
         <w:rPr>
           <w:rStyle w:val="CommentReference"/>
         </w:rPr>
-        <w:commentReference w:id="160"/>
+        <w:commentReference w:id="161"/>
       </w:r>
       <w:r>
         <w:rPr>
@@ -21337,7 +21339,7 @@
         </w:rPr>
         <w:t xml:space="preserve"> in all models. Parameter estimates are given with 85% confidence intervals. Bolded </w:t>
       </w:r>
-      <w:del w:id="161" w:author="Todd W Arnold" w:date="2018-10-30T11:49:00Z">
+      <w:del w:id="162" w:author="Todd W Arnold" w:date="2018-10-30T11:49:00Z">
         <w:r>
           <w:rPr>
             <w:rFonts w:ascii="Times New Roman" w:hAnsi="Times New Roman" w:cs="Times New Roman"/>
@@ -21355,8 +21357,8 @@
           <w:delText>es</w:delText>
         </w:r>
       </w:del>
-      <w:commentRangeStart w:id="162"/>
-      <w:ins w:id="163" w:author="Todd W Arnold" w:date="2018-10-30T11:49:00Z">
+      <w:commentRangeStart w:id="163"/>
+      <w:ins w:id="164" w:author="Todd W Arnold" w:date="2018-10-30T11:49:00Z">
         <w:r>
           <w:rPr>
             <w:rFonts w:ascii="Times New Roman" w:hAnsi="Times New Roman" w:cs="Times New Roman"/>
@@ -21366,13 +21368,13 @@
           <w:t>regression coefficients</w:t>
         </w:r>
       </w:ins>
-      <w:commentRangeEnd w:id="162"/>
-      <w:ins w:id="164" w:author="Todd W Arnold" w:date="2018-10-30T11:50:00Z">
+      <w:commentRangeEnd w:id="163"/>
+      <w:ins w:id="165" w:author="Todd W Arnold" w:date="2018-10-30T11:50:00Z">
         <w:r>
           <w:rPr>
             <w:rStyle w:val="CommentReference"/>
           </w:rPr>
-          <w:commentReference w:id="162"/>
+          <w:commentReference w:id="163"/>
         </w:r>
       </w:ins>
       <w:r>
@@ -27871,7 +27873,7 @@
         </w:rPr>
         <w:t>Posterior</w:t>
       </w:r>
-      <w:ins w:id="165" w:author="Todd W Arnold" w:date="2018-10-30T14:38:00Z">
+      <w:ins w:id="166" w:author="Todd W Arnold" w:date="2018-10-30T14:38:00Z">
         <w:r>
           <w:rPr>
             <w:rFonts w:ascii="Times New Roman" w:hAnsi="Times New Roman" w:cs="Times New Roman"/>
@@ -27895,7 +27897,7 @@
           <w:sz w:val="20"/>
           <w:szCs w:val="20"/>
           <w:highlight w:val="yellow"/>
-          <w:rPrChange w:id="166" w:author="Todd W Arnold" w:date="2018-10-30T14:50:00Z">
+          <w:rPrChange w:id="167" w:author="Todd W Arnold" w:date="2018-10-30T14:50:00Z">
             <w:rPr>
               <w:rFonts w:ascii="Times New Roman" w:hAnsi="Times New Roman" w:cs="Times New Roman"/>
               <w:sz w:val="20"/>
@@ -27962,7 +27964,7 @@
           <w:szCs w:val="24"/>
         </w:rPr>
       </w:pPr>
-      <w:commentRangeStart w:id="167"/>
+      <w:commentRangeStart w:id="168"/>
       <w:r>
         <w:rPr>
           <w:rFonts w:ascii="Times New Roman" w:hAnsi="Times New Roman" w:cs="Times New Roman"/>
@@ -27971,12 +27973,12 @@
         </w:rPr>
         <w:t>B</w:t>
       </w:r>
-      <w:commentRangeEnd w:id="167"/>
+      <w:commentRangeEnd w:id="168"/>
       <w:r>
         <w:rPr>
           <w:rStyle w:val="CommentReference"/>
         </w:rPr>
-        <w:commentReference w:id="167"/>
+        <w:commentReference w:id="168"/>
       </w:r>
       <w:r>
         <w:rPr>
@@ -34989,22 +34991,6 @@
       </w:r>
     </w:p>
   </w:comment>
-  <w:comment w:id="151" w:author="Todd W Arnold" w:date="2018-10-30T15:05:00Z" w:initials="TWA">
-    <w:p>
-      <w:pPr>
-        <w:pStyle w:val="CommentText"/>
-      </w:pPr>
-      <w:r>
-        <w:rPr>
-          <w:rStyle w:val="CommentReference"/>
-        </w:rPr>
-        <w:annotationRef/>
-      </w:r>
-      <w:r>
-        <w:t>Omit unless you provide this graph.</w:t>
-      </w:r>
-    </w:p>
-  </w:comment>
   <w:comment w:id="152" w:author="Todd W Arnold" w:date="2018-10-30T15:05:00Z" w:initials="TWA">
     <w:p>
       <w:pPr>
@@ -35017,11 +35003,11 @@
         <w:annotationRef/>
       </w:r>
       <w:r>
-        <w:t>Less subjective sounding than “we selected” because you allowed the modeling process to select the variables.</w:t>
+        <w:t>Omit unless you provide this graph.</w:t>
       </w:r>
     </w:p>
   </w:comment>
-  <w:comment w:id="156" w:author="Todd W Arnold" w:date="2018-10-30T15:05:00Z" w:initials="TWA">
+  <w:comment w:id="153" w:author="Todd W Arnold" w:date="2018-10-30T15:05:00Z" w:initials="TWA">
     <w:p>
       <w:pPr>
         <w:pStyle w:val="CommentText"/>
@@ -35033,11 +35019,11 @@
         <w:annotationRef/>
       </w:r>
       <w:r>
-        <w:t>I would switch order and put occupancy first and abundance last, since abundance is always conditional on occupancy. Same goes for next sentence.</w:t>
+        <w:t>Less subjective sounding than “we selected” because you allowed the modeling process to select the variables.</w:t>
       </w:r>
     </w:p>
   </w:comment>
-  <w:comment w:id="160" w:author="Todd W Arnold" w:date="2018-10-30T15:05:00Z" w:initials="TWA">
+  <w:comment w:id="157" w:author="Todd W Arnold" w:date="2018-10-30T15:05:00Z" w:initials="TWA">
     <w:p>
       <w:pPr>
         <w:pStyle w:val="CommentText"/>
@@ -35049,11 +35035,11 @@
         <w:annotationRef/>
       </w:r>
       <w:r>
-        <w:t xml:space="preserve">Since these two tables are simply for variable selection for the next step, perhaps they could be combined and the only things that matter are the columns of beta1’s for the regression coefficients on the habitat covariates. </w:t>
+        <w:t>I would switch order and put occupancy first and abundance last, since abundance is always conditional on occupancy. Same goes for next sentence.</w:t>
       </w:r>
     </w:p>
   </w:comment>
-  <w:comment w:id="162" w:author="Todd W Arnold" w:date="2018-10-30T15:05:00Z" w:initials="TWA">
+  <w:comment w:id="161" w:author="Todd W Arnold" w:date="2018-10-30T15:05:00Z" w:initials="TWA">
     <w:p>
       <w:pPr>
         <w:pStyle w:val="CommentText"/>
@@ -35065,19 +35051,11 @@
         <w:annotationRef/>
       </w:r>
       <w:r>
-        <w:t xml:space="preserve">It doesn’t make sense to bold intercepts (and survival and recruitment are intercepts). Because </w:t>
-      </w:r>
-      <w:proofErr w:type="gramStart"/>
-      <w:r>
-        <w:t>log(</w:t>
-      </w:r>
-      <w:proofErr w:type="gramEnd"/>
-      <w:r>
-        <w:t>1) = 0, a significant intercept is simply saying mean abundance doesn’t include 1. For detection and survival, it’s saying it doesn’t include 0.5.</w:t>
+        <w:t xml:space="preserve">Since these two tables are simply for variable selection for the next step, perhaps they could be combined and the only things that matter are the columns of beta1’s for the regression coefficients on the habitat covariates. </w:t>
       </w:r>
     </w:p>
   </w:comment>
-  <w:comment w:id="167" w:author="Todd W Arnold" w:date="2018-10-30T15:05:00Z" w:initials="TWA">
+  <w:comment w:id="163" w:author="Todd W Arnold" w:date="2018-10-30T15:05:00Z" w:initials="TWA">
     <w:p>
       <w:pPr>
         <w:pStyle w:val="CommentText"/>
@@ -35089,12 +35067,31 @@
         <w:annotationRef/>
       </w:r>
       <w:r>
-        <w:t xml:space="preserve">Same comments. </w:t>
-      </w:r>
-      <w:bookmarkStart w:id="168" w:name="_GoBack"/>
-      <w:bookmarkEnd w:id="168"/>
-      <w:r>
-        <w:t>Summarize something about the data first. Treat occupancy before you treat abundance.</w:t>
+        <w:t xml:space="preserve">It doesn’t make sense to bold intercepts (and survival and recruitment are intercepts). Because </w:t>
+      </w:r>
+      <w:proofErr w:type="gramStart"/>
+      <w:r>
+        <w:t>log(</w:t>
+      </w:r>
+      <w:proofErr w:type="gramEnd"/>
+      <w:r>
+        <w:t>1) = 0, a significant intercept is simply saying mean abundance doesn’t include 1. For detection and survival, it’s saying it doesn’t include 0.5.</w:t>
+      </w:r>
+    </w:p>
+  </w:comment>
+  <w:comment w:id="168" w:author="Todd W Arnold" w:date="2018-10-30T15:05:00Z" w:initials="TWA">
+    <w:p>
+      <w:pPr>
+        <w:pStyle w:val="CommentText"/>
+      </w:pPr>
+      <w:r>
+        <w:rPr>
+          <w:rStyle w:val="CommentReference"/>
+        </w:rPr>
+        <w:annotationRef/>
+      </w:r>
+      <w:r>
+        <w:t>Same comments. Summarize something about the data first. Treat occupancy before you treat abundance.</w:t>
       </w:r>
     </w:p>
   </w:comment>
@@ -35265,15 +35262,15 @@
   <w15:commentEx w15:paraId="201FC92E" w15:done="1"/>
   <w15:commentEx w15:paraId="7E75C006" w15:done="1"/>
   <w15:commentEx w15:paraId="0654AFFA" w15:done="1"/>
-  <w15:commentEx w15:paraId="79EFBECB" w15:done="0"/>
-  <w15:commentEx w15:paraId="7D775BB1" w15:done="0"/>
+  <w15:commentEx w15:paraId="79EFBECB" w15:done="1"/>
+  <w15:commentEx w15:paraId="7D775BB1" w15:done="1"/>
   <w15:commentEx w15:paraId="67058F82" w15:done="1"/>
   <w15:commentEx w15:paraId="5B5F51F4" w15:done="0"/>
   <w15:commentEx w15:paraId="72D7F4C6" w15:done="0"/>
   <w15:commentEx w15:paraId="61D648CA" w15:done="0"/>
   <w15:commentEx w15:paraId="74B346C5" w15:done="0"/>
   <w15:commentEx w15:paraId="1CAEE828" w15:done="1"/>
-  <w15:commentEx w15:paraId="7D0D1248" w15:done="0"/>
+  <w15:commentEx w15:paraId="7D0D1248" w15:done="1"/>
   <w15:commentEx w15:paraId="7983467E" w15:done="0"/>
   <w15:commentEx w15:paraId="3C34572B" w15:done="1"/>
   <w15:commentEx w15:paraId="3F00EF27" w15:done="1"/>
@@ -35291,7 +35288,7 @@
   <w15:commentEx w15:paraId="6D17B1ED" w15:done="1"/>
   <w15:commentEx w15:paraId="6189404F" w15:done="1"/>
   <w15:commentEx w15:paraId="69750956" w15:done="1"/>
-  <w15:commentEx w15:paraId="49F424FF" w15:done="0"/>
+  <w15:commentEx w15:paraId="49F424FF" w15:done="1"/>
   <w15:commentEx w15:paraId="363C3509" w15:done="1"/>
   <w15:commentEx w15:paraId="3ECB7169" w15:done="1"/>
   <w15:commentEx w15:paraId="1DCAAC80" w15:done="1"/>
@@ -35299,14 +35296,14 @@
   <w15:commentEx w15:paraId="0F3518DA" w15:done="1"/>
   <w15:commentEx w15:paraId="03071448" w15:done="1"/>
   <w15:commentEx w15:paraId="41A1B14C" w15:done="0"/>
-  <w15:commentEx w15:paraId="731B91B7" w15:done="0"/>
-  <w15:commentEx w15:paraId="03B219E9" w15:done="0"/>
-  <w15:commentEx w15:paraId="6298C002" w15:done="0"/>
-  <w15:commentEx w15:paraId="190AE7B1" w15:done="0"/>
-  <w15:commentEx w15:paraId="5E80B779" w15:done="0"/>
+  <w15:commentEx w15:paraId="731B91B7" w15:done="1"/>
+  <w15:commentEx w15:paraId="03B219E9" w15:done="1"/>
+  <w15:commentEx w15:paraId="6298C002" w15:done="1"/>
+  <w15:commentEx w15:paraId="190AE7B1" w15:done="1"/>
+  <w15:commentEx w15:paraId="5E80B779" w15:done="1"/>
   <w15:commentEx w15:paraId="0B0B809D" w15:done="1"/>
   <w15:commentEx w15:paraId="5351D0D7" w15:done="1"/>
-  <w15:commentEx w15:paraId="04C59EBA" w15:done="0"/>
+  <w15:commentEx w15:paraId="04C59EBA" w15:done="1"/>
   <w15:commentEx w15:paraId="2C66F826" w15:done="0"/>
   <w15:commentEx w15:paraId="054A9496" w15:done="0"/>
   <w15:commentEx w15:paraId="1932FC9C" w15:done="0"/>
@@ -36294,7 +36291,7 @@
 </file>
 
 <file path=customXml/itemProps1.xml><?xml version="1.0" encoding="utf-8"?>
-<ds:datastoreItem xmlns:ds="http://schemas.openxmlformats.org/officeDocument/2006/customXml" ds:itemID="{38A5766E-B950-4A2B-B429-7291281B6060}">
+<ds:datastoreItem xmlns:ds="http://schemas.openxmlformats.org/officeDocument/2006/customXml" ds:itemID="{DD39AD30-CC58-4E82-925C-C7F7AD2104D3}">
   <ds:schemaRefs>
     <ds:schemaRef ds:uri="http://schemas.openxmlformats.org/officeDocument/2006/bibliography"/>
   </ds:schemaRefs>

</xml_diff>